<commit_message>
add: DERAU, DERIAU, DERRDU
</commit_message>
<xml_diff>
--- a/Línea Bases/AGSCPI/Linea Base 03/AGSCPI-DERAU.DOCX
+++ b/Línea Bases/AGSCPI/Linea Base 03/AGSCPI-DERAU.DOCX
@@ -169,7 +169,7 @@
                 <w:rPr>
                   <w:rFonts w:eastAsia="Calibri"/>
                 </w:rPr>
-                <w:t>Deb</w:t>
+                <w:t xml:space="preserve">Debe </w:t>
               </w:r>
               <w:bookmarkStart w:id="0" w:name="_GoBack"/>
               <w:bookmarkEnd w:id="0"/>
@@ -177,7 +177,7 @@
                 <w:rPr>
                   <w:rFonts w:eastAsia="Calibri"/>
                 </w:rPr>
-                <w:t xml:space="preserve">e contar con </w:t>
+                <w:t xml:space="preserve">contar con </w:t>
               </w:r>
             </w:hyperlink>
             <w:hyperlink r:id="rId6" w:anchor="heading=h.97l0qyjdzjb5">

</xml_diff>